<commit_message>
finalized quick start guide
</commit_message>
<xml_diff>
--- a/GAME files/Quick Start Guide - La Famiglia Lucciano.docx
+++ b/GAME files/Quick Start Guide - La Famiglia Lucciano.docx
@@ -33,7 +33,7 @@
     </w:p>
     <w:p>
       <w:pPr>
-        <w:pStyle w:val="ContentsHeading"/>
+        <w:pStyle w:val="TOAHeading"/>
         <w:rPr/>
       </w:pPr>
       <w:r>
@@ -161,6 +161,22 @@
       <w:r>
         <w:fldChar w:fldCharType="end"/>
       </w:r>
+    </w:p>
+    <w:p>
+      <w:pPr>
+        <w:pStyle w:val="Heading3"/>
+        <w:widowControl/>
+        <w:numPr>
+          <w:ilvl w:val="0"/>
+          <w:numId w:val="0"/>
+        </w:numPr>
+        <w:jc w:val="left"/>
+        <w:outlineLvl w:val="2"/>
+        <w:rPr/>
+      </w:pPr>
+      <w:r>
+        <w:rPr/>
+      </w:r>
       <w:r>
         <w:br w:type="page"/>
       </w:r>
@@ -170,7 +186,7 @@
         <w:pStyle w:val="Heading3"/>
         <w:numPr>
           <w:ilvl w:val="2"/>
-          <w:numId w:val="1"/>
+          <w:numId w:val="2"/>
         </w:numPr>
         <w:rPr/>
       </w:pPr>
@@ -198,21 +214,25 @@
       </w:pPr>
       <w:r>
         <w:rPr/>
-        <w:t xml:space="preserve">In het begin krijgt iedereen 7 actiepunten, je gebruikt de punten zodra je een actie uitvoert, dus als je één vakje vooruit beweegt gebruik je één actiepunt, als je een huis veroverd verbruik je één actiepunt enz. </w:t>
-      </w:r>
-      <w:r>
-        <w:rPr/>
-        <w:t>Dit gaat verder in hoofdstuk 5.</w:t>
-      </w:r>
-    </w:p>
-    <w:p>
-      <w:pPr>
-        <w:pStyle w:val="TextBody"/>
-        <w:rPr/>
-      </w:pPr>
-      <w:r>
-        <w:rPr/>
-        <w:t>Het doel van het spel is om het de 3 gebouwen met ster en het middelste gebouw te veroveren, als je dit hebt gedaan heb je totale overmacht en heb je gewonnen, een andere manier van winnen is om de andere dons uit te schakelen zodat jij als laatste over blijft.</w:t>
+        <w:t>In het begin krijgt iedereen 7 actiepunten, je gebruikt die punten zodra je een actie uitvoert, dus als je één vakje vooruit beweegt gebruik je één actiepunt, als je een huis veroverd verbruik je één actiepunt enz. Dit gaat verder in hoofdstuk 5.</w:t>
+      </w:r>
+    </w:p>
+    <w:p>
+      <w:pPr>
+        <w:pStyle w:val="TextBody"/>
+        <w:rPr/>
+      </w:pPr>
+      <w:r>
+        <w:rPr/>
+        <w:t xml:space="preserve">Het doel van het spel is om de 3 gebouwen met </w:t>
+      </w:r>
+      <w:r>
+        <w:rPr/>
+        <w:t xml:space="preserve">een </w:t>
+      </w:r>
+      <w:r>
+        <w:rPr/>
+        <w:t>ster en het middelste gebouw te veroveren, als je dit hebt gedaan heb je totale overmacht en heb je gewonnen, een andere manier van winnen is om de andere dons uit te schakelen zodat jij als laatste over blijft.</w:t>
       </w:r>
     </w:p>
     <w:p>
@@ -220,7 +240,7 @@
         <w:pStyle w:val="Heading3"/>
         <w:numPr>
           <w:ilvl w:val="2"/>
-          <w:numId w:val="1"/>
+          <w:numId w:val="2"/>
         </w:numPr>
         <w:rPr/>
       </w:pPr>
@@ -264,9 +284,9 @@
         <w:br/>
         <w:t>Vechten, 1 actiepunt.</w:t>
         <w:br/>
-        <w:t>Een shortcut neme, 2 actiepunten.</w:t>
+        <w:t>Een shortcut nemen, 2 actiepunten.</w:t>
         <w:br/>
-        <w:t>Als je een van de ster gebouwen wilt overnemen, 3 actiepunten.</w:t>
+        <w:t>Als je een van de ster gebouwen wilt overnemen, 1 actiepunt.</w:t>
       </w:r>
     </w:p>
     <w:p>
@@ -274,7 +294,7 @@
         <w:pStyle w:val="Heading3"/>
         <w:numPr>
           <w:ilvl w:val="2"/>
-          <w:numId w:val="1"/>
+          <w:numId w:val="2"/>
         </w:numPr>
         <w:rPr/>
       </w:pPr>
@@ -282,21 +302,17 @@
       <w:bookmarkEnd w:id="2"/>
       <w:r>
         <w:rPr/>
-        <w:t>3</w:t>
-      </w:r>
-      <w:r>
-        <w:rPr/>
-        <w:t>. De eerste ronde</w:t>
-      </w:r>
-    </w:p>
-    <w:p>
-      <w:pPr>
-        <w:pStyle w:val="TextBody"/>
-        <w:rPr/>
-      </w:pPr>
-      <w:r>
-        <w:rPr/>
-        <w:t>Je bepaalt doormiddel van het gooien van de dobbelsteen wie er mag beginnen, wie het hoogst gooit begint. Daarna zijn de beurten met de klok mee.</w:t>
+        <w:t>3. De eerste ronde</w:t>
+      </w:r>
+    </w:p>
+    <w:p>
+      <w:pPr>
+        <w:pStyle w:val="TextBody"/>
+        <w:rPr/>
+      </w:pPr>
+      <w:r>
+        <w:rPr/>
+        <w:t>Je bepaalt doormiddel van het gooien van de dobbelsteen wie er mag beginnen, wie het hoogst aantal ogen van de dobbelsteen heeft begint. Daarna zijn de beurten met de klok mee beginnend bij de speler die heeft gewonnen bij het dobbelen.</w:t>
       </w:r>
     </w:p>
     <w:p>
@@ -304,7 +320,7 @@
         <w:pStyle w:val="Heading3"/>
         <w:numPr>
           <w:ilvl w:val="2"/>
-          <w:numId w:val="1"/>
+          <w:numId w:val="2"/>
         </w:numPr>
         <w:rPr/>
       </w:pPr>
@@ -312,21 +328,17 @@
       <w:bookmarkEnd w:id="3"/>
       <w:r>
         <w:rPr/>
-        <w:t>4</w:t>
-      </w:r>
-      <w:r>
-        <w:rPr/>
-        <w:t>. Veroveren</w:t>
-      </w:r>
-    </w:p>
-    <w:p>
-      <w:pPr>
-        <w:pStyle w:val="TextBody"/>
-        <w:rPr/>
-      </w:pPr>
-      <w:r>
-        <w:rPr/>
-        <w:t>Het speelveld staat vol met gebouwen die je allemaal kan veroveren, om zoń gebouw te veroveren moet je eerst op het gebouw dat je wilt veroveren staan met een gangster, als je een gebouw veroverd kost je dat één actiepunt. Om aan te geven dat je iets heb veroverd leg je er een ‘conquista’ fiche op.</w:t>
+        <w:t>4. Veroveren</w:t>
+      </w:r>
+    </w:p>
+    <w:p>
+      <w:pPr>
+        <w:pStyle w:val="TextBody"/>
+        <w:rPr/>
+      </w:pPr>
+      <w:r>
+        <w:rPr/>
+        <w:t>Het speelveld staat vol met gebouwen die je allemaal kan veroveren, om zo’n gebouw te veroveren moet je eerst op het gebouw dat je wilt veroveren staan met een gangster, als je een gebouw veroverd kost je dat één actiepunt. Om aan te geven dat je iets heb veroverd leg je er een ‘conquista’ fiche op.</w:t>
       </w:r>
     </w:p>
     <w:p>
@@ -346,39 +358,7 @@
       </w:pPr>
       <w:r>
         <w:rPr/>
-        <w:t xml:space="preserve">Als je een gebouw wilt veroveren van een tegenstander en er staat een gangster van de tegenpartij op het gebouw moet je nog steeds tegen elkaar dobbelen </w:t>
-      </w:r>
-      <w:r>
-        <w:rPr/>
-        <w:t>voor het hoogste getal</w:t>
-      </w:r>
-      <w:r>
-        <w:rPr/>
-        <w:t xml:space="preserve"> alleen zal de verliezende partij hun gangster terug naar het startpunt moeten </w:t>
-      </w:r>
-      <w:r>
-        <w:rPr/>
-        <w:t>of a</w:t>
-      </w:r>
-      <w:r>
-        <w:rPr/>
-        <w:t xml:space="preserve">ls het verschil tussen de gegooide ogen van de dobbelsteen </w:t>
-      </w:r>
-      <w:r>
-        <w:rPr/>
-        <w:t xml:space="preserve">tussen de twee vechtende partijen </w:t>
-      </w:r>
-      <w:r>
-        <w:rPr/>
-        <w:t xml:space="preserve">groter is dan vier </w:t>
-      </w:r>
-      <w:r>
-        <w:rPr/>
-        <w:t xml:space="preserve">dan </w:t>
-      </w:r>
-      <w:r>
-        <w:rPr/>
-        <w:t>is de gangster van de verliezende partij dood.</w:t>
+        <w:t>Als je een gebouw wilt veroveren van een tegenstander en er staat een gangster van de tegenpartij op het gebouw moet je nog steeds tegen elkaar dobbelen voor het hoogste getal alleen zal de verliezende partij hun gangster terug naar het startpunt moeten of als het verschil tussen de gegooide ogen van de dobbelsteen tussen de twee vechtende partijen groter is dan vier dan is de gangster van de verliezende partij dood.</w:t>
       </w:r>
     </w:p>
     <w:p>
@@ -403,7 +383,7 @@
         <w:pStyle w:val="Heading3"/>
         <w:numPr>
           <w:ilvl w:val="2"/>
-          <w:numId w:val="1"/>
+          <w:numId w:val="2"/>
         </w:numPr>
         <w:rPr/>
       </w:pPr>
@@ -431,20 +411,8 @@
           <w:ilvl w:val="0"/>
           <w:numId w:val="0"/>
         </w:numPr>
+        <w:spacing w:before="140" w:after="120"/>
         <w:outlineLvl w:val="2"/>
-        <w:rPr/>
-      </w:pPr>
-      <w:bookmarkStart w:id="5" w:name="__RefHeading___Toc115_2408205779"/>
-      <w:bookmarkStart w:id="6" w:name="__RefHeading___Toc115_2408205779"/>
-      <w:bookmarkEnd w:id="6"/>
-      <w:r>
-        <w:rPr/>
-      </w:r>
-    </w:p>
-    <w:p>
-      <w:pPr>
-        <w:pStyle w:val="TextBody"/>
-        <w:spacing w:before="0" w:after="140"/>
         <w:rPr/>
       </w:pPr>
       <w:r>
@@ -458,6 +426,7 @@
       <w:pgNumType w:fmt="decimal"/>
       <w:formProt w:val="false"/>
       <w:textDirection w:val="lrTb"/>
+      <w:docGrid w:type="default" w:linePitch="100" w:charSpace="0"/>
     </w:sectPr>
   </w:body>
 </w:document>
@@ -558,8 +527,103 @@
       </w:pPr>
     </w:lvl>
   </w:abstractNum>
+  <w:abstractNum w:abstractNumId="2">
+    <w:lvl w:ilvl="0">
+      <w:start w:val="1"/>
+      <w:numFmt w:val="none"/>
+      <w:suff w:val="nothing"/>
+      <w:lvlText w:val=""/>
+      <w:lvlJc w:val="left"/>
+      <w:pPr>
+        <w:ind w:left="0" w:hanging="0"/>
+      </w:pPr>
+    </w:lvl>
+    <w:lvl w:ilvl="1">
+      <w:start w:val="1"/>
+      <w:numFmt w:val="none"/>
+      <w:suff w:val="nothing"/>
+      <w:lvlText w:val=""/>
+      <w:lvlJc w:val="left"/>
+      <w:pPr>
+        <w:ind w:left="0" w:hanging="0"/>
+      </w:pPr>
+    </w:lvl>
+    <w:lvl w:ilvl="2">
+      <w:start w:val="1"/>
+      <w:numFmt w:val="none"/>
+      <w:suff w:val="nothing"/>
+      <w:lvlText w:val=""/>
+      <w:lvlJc w:val="left"/>
+      <w:pPr>
+        <w:ind w:left="0" w:hanging="0"/>
+      </w:pPr>
+    </w:lvl>
+    <w:lvl w:ilvl="3">
+      <w:start w:val="1"/>
+      <w:numFmt w:val="none"/>
+      <w:suff w:val="nothing"/>
+      <w:lvlText w:val=""/>
+      <w:lvlJc w:val="left"/>
+      <w:pPr>
+        <w:ind w:left="0" w:hanging="0"/>
+      </w:pPr>
+    </w:lvl>
+    <w:lvl w:ilvl="4">
+      <w:start w:val="1"/>
+      <w:numFmt w:val="none"/>
+      <w:suff w:val="nothing"/>
+      <w:lvlText w:val=""/>
+      <w:lvlJc w:val="left"/>
+      <w:pPr>
+        <w:ind w:left="0" w:hanging="0"/>
+      </w:pPr>
+    </w:lvl>
+    <w:lvl w:ilvl="5">
+      <w:start w:val="1"/>
+      <w:numFmt w:val="none"/>
+      <w:suff w:val="nothing"/>
+      <w:lvlText w:val=""/>
+      <w:lvlJc w:val="left"/>
+      <w:pPr>
+        <w:ind w:left="0" w:hanging="0"/>
+      </w:pPr>
+    </w:lvl>
+    <w:lvl w:ilvl="6">
+      <w:start w:val="1"/>
+      <w:numFmt w:val="none"/>
+      <w:suff w:val="nothing"/>
+      <w:lvlText w:val=""/>
+      <w:lvlJc w:val="left"/>
+      <w:pPr>
+        <w:ind w:left="0" w:hanging="0"/>
+      </w:pPr>
+    </w:lvl>
+    <w:lvl w:ilvl="7">
+      <w:start w:val="1"/>
+      <w:numFmt w:val="none"/>
+      <w:suff w:val="nothing"/>
+      <w:lvlText w:val=""/>
+      <w:lvlJc w:val="left"/>
+      <w:pPr>
+        <w:ind w:left="0" w:hanging="0"/>
+      </w:pPr>
+    </w:lvl>
+    <w:lvl w:ilvl="8">
+      <w:start w:val="1"/>
+      <w:numFmt w:val="none"/>
+      <w:suff w:val="nothing"/>
+      <w:lvlText w:val=""/>
+      <w:lvlJc w:val="left"/>
+      <w:pPr>
+        <w:ind w:left="0" w:hanging="0"/>
+      </w:pPr>
+    </w:lvl>
+  </w:abstractNum>
   <w:num w:numId="1">
     <w:abstractNumId w:val="1"/>
+  </w:num>
+  <w:num w:numId="2">
+    <w:abstractNumId w:val="2"/>
   </w:num>
 </w:numbering>
 </file>
@@ -571,15 +635,13 @@
       <w:rPr>
         <w:rFonts w:ascii="Times New Roman" w:hAnsi="Times New Roman" w:eastAsia="Adobe Blank" w:cs="Ek Mukta"/>
         <w:kern w:val="2"/>
-        <w:sz w:val="24"/>
+        <w:sz w:val="20"/>
         <w:szCs w:val="24"/>
         <w:lang w:val="nl-NL" w:eastAsia="zh-CN" w:bidi="hi-IN"/>
       </w:rPr>
     </w:rPrDefault>
     <w:pPrDefault>
-      <w:pPr>
-        <w:widowControl/>
-      </w:pPr>
+      <w:pPr/>
     </w:pPrDefault>
   </w:docDefaults>
   <w:style w:type="paragraph" w:styleId="Normal">
@@ -587,10 +649,12 @@
     <w:qFormat/>
     <w:pPr>
       <w:widowControl/>
+      <w:bidi w:val="0"/>
+      <w:jc w:val="left"/>
     </w:pPr>
     <w:rPr>
       <w:rFonts w:ascii="Times New Roman" w:hAnsi="Times New Roman" w:eastAsia="Adobe Blank" w:cs="Ek Mukta"/>
-      <w:color w:val="auto"/>
+      <w:color w:val="00000A"/>
       <w:kern w:val="2"/>
       <w:sz w:val="24"/>
       <w:szCs w:val="24"/>
@@ -600,7 +664,6 @@
   <w:style w:type="paragraph" w:styleId="Heading3">
     <w:name w:val="Heading 3"/>
     <w:basedOn w:val="Heading"/>
-    <w:next w:val="TextBody"/>
     <w:qFormat/>
     <w:pPr>
       <w:numPr>
@@ -695,7 +758,6 @@
   <w:style w:type="paragraph" w:styleId="Title">
     <w:name w:val="Title"/>
     <w:basedOn w:val="Heading"/>
-    <w:next w:val="TextBody"/>
     <w:qFormat/>
     <w:pPr>
       <w:jc w:val="center"/>
@@ -707,9 +769,10 @@
       <w:szCs w:val="56"/>
     </w:rPr>
   </w:style>
-  <w:style w:type="paragraph" w:styleId="ContentsHeading">
+  <w:style w:type="paragraph" w:styleId="TOAHeading">
     <w:name w:val="TOA Heading"/>
     <w:basedOn w:val="Heading"/>
+    <w:qFormat/>
     <w:pPr>
       <w:suppressLineNumbers/>
       <w:ind w:left="0" w:hanging="0"/>
@@ -730,6 +793,7 @@
       </w:tabs>
       <w:bidi w:val="0"/>
       <w:ind w:left="566" w:hanging="0"/>
+      <w:jc w:val="left"/>
     </w:pPr>
     <w:rPr>
       <w:rFonts w:ascii="Verdana" w:hAnsi="Verdana"/>

</xml_diff>

<commit_message>
Achtergrondverhaal toegevoegd - apart
</commit_message>
<xml_diff>
--- a/GAME files/Quick Start Guide - La Famiglia Lucciano.docx
+++ b/GAME files/Quick Start Guide - La Famiglia Lucciano.docx
@@ -561,6 +561,25 @@
       <w:r>
         <w:rPr/>
         <w:t>, en beginnen daarna met hun race om Napos hun eigen te maken!</w:t>
+      </w:r>
+    </w:p>
+    <w:p>
+      <w:pPr>
+        <w:pStyle w:val="Heading3"/>
+        <w:widowControl/>
+        <w:numPr>
+          <w:ilvl w:val="0"/>
+          <w:numId w:val="0"/>
+        </w:numPr>
+        <w:jc w:val="left"/>
+        <w:outlineLvl w:val="2"/>
+        <w:rPr/>
+      </w:pPr>
+      <w:r>
+        <w:rPr/>
+      </w:r>
+      <w:r>
+        <w:br w:type="page"/>
       </w:r>
     </w:p>
     <w:p>

</xml_diff>